<commit_message>
Update research_design.docx from github_user_centric
Co-authored-by: Cursor <cursoragent@cursor.com>
</commit_message>
<xml_diff>
--- a/documents/research_design.docx
+++ b/documents/research_design.docx
@@ -9008,7 +9008,7 @@
           <w:shd w:val="clear" w:color="auto" w:fill="ced7e7"/>
         </w:tblPrEx>
         <w:trPr>
-          <w:trHeight w:val="570" w:hRule="atLeast"/>
+          <w:trHeight w:val="483" w:hRule="atLeast"/>
         </w:trPr>
         <w:tc>
           <w:tcPr>
@@ -9036,13 +9036,10 @@
             <w:r>
               <w:rPr>
                 <w:rStyle w:val="None"/>
-                <w:rFonts w:ascii="Roboto" w:cs="Roboto" w:hAnsi="Roboto" w:eastAsia="Roboto"/>
-                <w:sz w:val="24"/>
-                <w:szCs w:val="24"/>
-                <w:rtl w:val="0"/>
-                <w:lang w:val="en-US"/>
-              </w:rPr>
-              <w:t>Users need clear information about provider specializations and services offered so that they can choose the correct doctor or facility for their specific medical needs.</w:t>
+                <w:rtl w:val="0"/>
+                <w:lang w:val="en-US"/>
+              </w:rPr>
+              <w:t>Users need clear information about whether providers accept walk-ins or require appointments so they can avoid unnecessary trips</w:t>
             </w:r>
           </w:p>
         </w:tc>
@@ -9052,7 +9049,7 @@
           <w:shd w:val="clear" w:color="auto" w:fill="ced7e7"/>
         </w:tblPrEx>
         <w:trPr>
-          <w:trHeight w:val="9425" w:hRule="atLeast"/>
+          <w:trHeight w:val="9417" w:hRule="atLeast"/>
         </w:trPr>
         <w:tc>
           <w:tcPr>
@@ -9074,39 +9071,63 @@
           </w:tcPr>
           <w:p>
             <w:pPr>
-              <w:pStyle w:val="Body A"/>
-              <w:spacing w:line="240" w:lineRule="auto"/>
-            </w:pPr>
-            <w:r>
-              <w:rPr>
-                <w:rStyle w:val="None"/>
-                <w:rFonts w:ascii="Roboto" w:cs="Roboto" w:hAnsi="Roboto" w:eastAsia="Roboto"/>
-                <w:i w:val="1"/>
-                <w:iCs w:val="1"/>
-                <w:outline w:val="0"/>
-                <w:color w:val="1d2125"/>
-                <w:sz w:val="24"/>
-                <w:szCs w:val="24"/>
-                <w:u w:color="1d2125"/>
-                <w:shd w:val="nil" w:color="auto" w:fill="auto"/>
-                <w:lang w:val="en-US"/>
-                <w14:textFill>
-                  <w14:solidFill>
-                    <w14:srgbClr w14:val="1D2125"/>
+              <w:keepNext w:val="0"/>
+              <w:keepLines w:val="0"/>
+              <w:pageBreakBefore w:val="0"/>
+              <w:widowControl w:val="1"/>
+              <w:shd w:val="clear" w:color="auto" w:fill="auto"/>
+              <w:suppressAutoHyphens w:val="0"/>
+              <w:bidi w:val="0"/>
+              <w:spacing w:before="0" w:after="0" w:line="240" w:lineRule="auto"/>
+              <w:ind w:left="0" w:right="0" w:firstLine="0"/>
+              <w:jc w:val="left"/>
+              <w:outlineLvl w:val="9"/>
+              <w:rPr>
+                <w:rtl w:val="0"/>
+              </w:rPr>
+            </w:pPr>
+            <w:r>
+              <w:rPr>
+                <w:rFonts w:ascii="Arial" w:cs="Arial" w:hAnsi="Arial" w:eastAsia="Arial"/>
+                <w:b w:val="0"/>
+                <w:bCs w:val="0"/>
+                <w:i w:val="0"/>
+                <w:iCs w:val="0"/>
+                <w:caps w:val="0"/>
+                <w:smallCaps w:val="0"/>
+                <w:strike w:val="0"/>
+                <w:dstrike w:val="0"/>
+                <w:outline w:val="0"/>
+                <w:color w:val="000000"/>
+                <w:spacing w:val="0"/>
+                <w:kern w:val="0"/>
+                <w:position w:val="0"/>
+                <w:sz w:val="22"/>
+                <w:szCs w:val="22"/>
+                <w:u w:val="none" w:color="000000"/>
+                <w:shd w:val="nil" w:color="auto" w:fill="auto"/>
+                <w:vertAlign w:val="baseline"/>
+                <w14:textOutline w14:w="12700" w14:cap="flat">
+                  <w14:noFill/>
+                  <w14:miter w14:lim="400000"/>
+                </w14:textOutline>
+                <w14:textFill>
+                  <w14:solidFill>
+                    <w14:srgbClr w14:val="000000"/>
                   </w14:solidFill>
                 </w14:textFill>
               </w:rPr>
               <w:drawing xmlns:a="http://schemas.openxmlformats.org/drawingml/2006/main">
                 <wp:inline distT="0" distB="0" distL="0" distR="0">
-                  <wp:extent cx="2394066" cy="5943600"/>
+                  <wp:extent cx="3429000" cy="5943600"/>
                   <wp:effectExtent l="0" t="0" r="0" b="0"/>
-                  <wp:docPr id="1073741828" name="officeArt object" descr="USER_FLOW_BernardBawak.png"/>
+                  <wp:docPr id="1073741828" name="officeArt object" descr="walk-ins and appointments.png"/>
                   <wp:cNvGraphicFramePr/>
                   <a:graphic xmlns:a="http://schemas.openxmlformats.org/drawingml/2006/main">
                     <a:graphicData uri="http://schemas.openxmlformats.org/drawingml/2006/picture">
                       <pic:pic xmlns:pic="http://schemas.openxmlformats.org/drawingml/2006/picture">
                         <pic:nvPicPr>
-                          <pic:cNvPr id="1073741828" name="USER_FLOW_BernardBawak.png" descr="USER_FLOW_BernardBawak.png"/>
+                          <pic:cNvPr id="1073741828" name="walk-ins and appointments.png" descr="walk-ins and appointments.png"/>
                           <pic:cNvPicPr>
                             <a:picLocks noChangeAspect="1"/>
                           </pic:cNvPicPr>
@@ -9122,7 +9143,171 @@
                         <pic:spPr>
                           <a:xfrm>
                             <a:off x="0" y="0"/>
-                            <a:ext cx="2394066" cy="5943600"/>
+                            <a:ext cx="3429000" cy="5943600"/>
+                          </a:xfrm>
+                          <a:prstGeom prst="rect">
+                            <a:avLst/>
+                          </a:prstGeom>
+                          <a:ln w="12700" cap="flat">
+                            <a:noFill/>
+                            <a:miter lim="400000"/>
+                          </a:ln>
+                          <a:effectLst/>
+                        </pic:spPr>
+                      </pic:pic>
+                    </a:graphicData>
+                  </a:graphic>
+                </wp:inline>
+              </w:drawing>
+            </w:r>
+          </w:p>
+        </w:tc>
+      </w:tr>
+      <w:tr>
+        <w:tblPrEx>
+          <w:shd w:val="clear" w:color="auto" w:fill="ced7e7"/>
+        </w:tblPrEx>
+        <w:trPr>
+          <w:trHeight w:val="570" w:hRule="atLeast"/>
+        </w:trPr>
+        <w:tc>
+          <w:tcPr>
+            <w:tcW w:type="dxa" w:w="9350"/>
+            <w:tcBorders>
+              <w:top w:val="single" w:color="000000" w:sz="4" w:space="0" w:shadow="0" w:frame="0"/>
+              <w:left w:val="single" w:color="000000" w:sz="4" w:space="0" w:shadow="0" w:frame="0"/>
+              <w:bottom w:val="single" w:color="000000" w:sz="4" w:space="0" w:shadow="0" w:frame="0"/>
+              <w:right w:val="single" w:color="000000" w:sz="4" w:space="0" w:shadow="0" w:frame="0"/>
+            </w:tcBorders>
+            <w:shd w:val="clear" w:color="auto" w:fill="auto"/>
+            <w:tcMar>
+              <w:top w:type="dxa" w:w="80"/>
+              <w:left w:type="dxa" w:w="80"/>
+              <w:bottom w:type="dxa" w:w="80"/>
+              <w:right w:type="dxa" w:w="80"/>
+            </w:tcMar>
+            <w:vAlign w:val="top"/>
+          </w:tcPr>
+          <w:p>
+            <w:pPr>
+              <w:pStyle w:val="Body A"/>
+              <w:spacing w:before="240" w:after="240" w:line="240" w:lineRule="auto"/>
+            </w:pPr>
+            <w:r>
+              <w:rPr>
+                <w:rStyle w:val="None"/>
+                <w:rFonts w:ascii="Roboto" w:cs="Roboto" w:hAnsi="Roboto" w:eastAsia="Roboto"/>
+                <w:sz w:val="24"/>
+                <w:szCs w:val="24"/>
+                <w:shd w:val="nil" w:color="auto" w:fill="auto"/>
+                <w:rtl w:val="0"/>
+                <w:lang w:val="en-US"/>
+              </w:rPr>
+              <w:t>Carrolton residents need clear information about which providers accept their insurance and approximate costs.</w:t>
+            </w:r>
+          </w:p>
+        </w:tc>
+      </w:tr>
+      <w:tr>
+        <w:tblPrEx>
+          <w:shd w:val="clear" w:color="auto" w:fill="ced7e7"/>
+        </w:tblPrEx>
+        <w:trPr>
+          <w:trHeight w:val="9417" w:hRule="atLeast"/>
+        </w:trPr>
+        <w:tc>
+          <w:tcPr>
+            <w:tcW w:type="dxa" w:w="9350"/>
+            <w:tcBorders>
+              <w:top w:val="single" w:color="000000" w:sz="4" w:space="0" w:shadow="0" w:frame="0"/>
+              <w:left w:val="single" w:color="000000" w:sz="4" w:space="0" w:shadow="0" w:frame="0"/>
+              <w:bottom w:val="single" w:color="000000" w:sz="4" w:space="0" w:shadow="0" w:frame="0"/>
+              <w:right w:val="single" w:color="000000" w:sz="4" w:space="0" w:shadow="0" w:frame="0"/>
+            </w:tcBorders>
+            <w:shd w:val="clear" w:color="auto" w:fill="auto"/>
+            <w:tcMar>
+              <w:top w:type="dxa" w:w="80"/>
+              <w:left w:type="dxa" w:w="80"/>
+              <w:bottom w:type="dxa" w:w="80"/>
+              <w:right w:type="dxa" w:w="80"/>
+            </w:tcMar>
+            <w:vAlign w:val="top"/>
+          </w:tcPr>
+          <w:p>
+            <w:pPr>
+              <w:keepNext w:val="0"/>
+              <w:keepLines w:val="0"/>
+              <w:pageBreakBefore w:val="0"/>
+              <w:widowControl w:val="1"/>
+              <w:shd w:val="clear" w:color="auto" w:fill="auto"/>
+              <w:suppressAutoHyphens w:val="0"/>
+              <w:bidi w:val="0"/>
+              <w:spacing w:before="0" w:after="0" w:line="240" w:lineRule="auto"/>
+              <w:ind w:left="0" w:right="0" w:firstLine="0"/>
+              <w:jc w:val="left"/>
+              <w:outlineLvl w:val="9"/>
+              <w:rPr>
+                <w:rtl w:val="0"/>
+              </w:rPr>
+            </w:pPr>
+            <w:r>
+              <w:rPr>
+                <w:rFonts w:ascii="Arial" w:cs="Arial" w:hAnsi="Arial" w:eastAsia="Arial"/>
+                <w:b w:val="0"/>
+                <w:bCs w:val="0"/>
+                <w:i w:val="0"/>
+                <w:iCs w:val="0"/>
+                <w:caps w:val="0"/>
+                <w:smallCaps w:val="0"/>
+                <w:strike w:val="0"/>
+                <w:dstrike w:val="0"/>
+                <w:outline w:val="0"/>
+                <w:color w:val="000000"/>
+                <w:spacing w:val="0"/>
+                <w:kern w:val="0"/>
+                <w:position w:val="0"/>
+                <w:sz w:val="22"/>
+                <w:szCs w:val="22"/>
+                <w:u w:val="none" w:color="000000"/>
+                <w:shd w:val="nil" w:color="auto" w:fill="auto"/>
+                <w:vertAlign w:val="baseline"/>
+                <w14:textOutline w14:w="12700" w14:cap="flat">
+                  <w14:noFill/>
+                  <w14:miter w14:lim="400000"/>
+                </w14:textOutline>
+                <w14:textFill>
+                  <w14:solidFill>
+                    <w14:srgbClr w14:val="000000"/>
+                  </w14:solidFill>
+                </w14:textFill>
+              </w:rPr>
+              <w:drawing xmlns:a="http://schemas.openxmlformats.org/drawingml/2006/main">
+                <wp:inline distT="0" distB="0" distL="0" distR="0">
+                  <wp:extent cx="4248658" cy="5943600"/>
+                  <wp:effectExtent l="0" t="0" r="0" b="0"/>
+                  <wp:docPr id="1073741829" name="officeArt object" descr="insurance_user_flow.png"/>
+                  <wp:cNvGraphicFramePr/>
+                  <a:graphic xmlns:a="http://schemas.openxmlformats.org/drawingml/2006/main">
+                    <a:graphicData uri="http://schemas.openxmlformats.org/drawingml/2006/picture">
+                      <pic:pic xmlns:pic="http://schemas.openxmlformats.org/drawingml/2006/picture">
+                        <pic:nvPicPr>
+                          <pic:cNvPr id="1073741829" name="insurance_user_flow.png" descr="insurance_user_flow.png"/>
+                          <pic:cNvPicPr>
+                            <a:picLocks noChangeAspect="1"/>
+                          </pic:cNvPicPr>
+                        </pic:nvPicPr>
+                        <pic:blipFill>
+                          <a:blip r:embed="rId8">
+                            <a:extLst/>
+                          </a:blip>
+                          <a:stretch>
+                            <a:fillRect/>
+                          </a:stretch>
+                        </pic:blipFill>
+                        <pic:spPr>
+                          <a:xfrm>
+                            <a:off x="0" y="0"/>
+                            <a:ext cx="4248658" cy="5943600"/>
                           </a:xfrm>
                           <a:prstGeom prst="rect">
                             <a:avLst/>
@@ -9159,8 +9344,8 @@
       </w:r>
     </w:p>
     <w:sectPr>
-      <w:headerReference w:type="default" r:id="rId8"/>
-      <w:footerReference w:type="default" r:id="rId9"/>
+      <w:headerReference w:type="default" r:id="rId9"/>
+      <w:footerReference w:type="default" r:id="rId10"/>
       <w:pgSz w:w="12240" w:h="15840" w:orient="portrait"/>
       <w:pgMar w:top="1152" w:right="1440" w:bottom="1152" w:left="1440" w:header="720" w:footer="720"/>
       <w:pgNumType w:start="1"/>

</xml_diff>